<commit_message>
HP- commit final i hope estidecriss
</commit_message>
<xml_diff>
--- a/jonathan/TP5/RéponsesAuxQuestions.docx
+++ b/jonathan/TP5/RéponsesAuxQuestions.docx
@@ -5,12 +5,203 @@
     <w:p>
       <w:pPr>
         <w:pStyle w:val="Default"/>
+        <w:jc w:val="both"/>
+        <w:rPr>
+          <w:b/>
+          <w:sz w:val="23"/>
+          <w:szCs w:val="23"/>
+          <w:lang w:val="fr-CA"/>
+        </w:rPr>
+      </w:pPr>
+      <w:r>
+        <w:rPr>
+          <w:b/>
+          <w:sz w:val="23"/>
+          <w:szCs w:val="23"/>
+          <w:lang w:val="fr-CA"/>
+        </w:rPr>
+        <w:t>1.</w:t>
+      </w:r>
+      <w:r>
+        <w:rPr>
+          <w:sz w:val="23"/>
+          <w:szCs w:val="23"/>
+          <w:lang w:val="fr-CA"/>
+        </w:rPr>
+        <w:t xml:space="preserve"> </w:t>
+      </w:r>
+      <w:r>
+        <w:rPr>
+          <w:b/>
+          <w:sz w:val="23"/>
+          <w:szCs w:val="23"/>
+          <w:lang w:val="fr-CA"/>
+        </w:rPr>
+        <w:t xml:space="preserve">Aurait-il été possible de créer un autre gestionnaire ? Si oui, lequel et quel type de conteneur conseilleriez-vous ? </w:t>
+      </w:r>
+    </w:p>
+    <w:p>
+      <w:pPr>
+        <w:pStyle w:val="Default"/>
+        <w:jc w:val="both"/>
+        <w:rPr>
+          <w:sz w:val="23"/>
+          <w:szCs w:val="23"/>
+          <w:lang w:val="fr-CA"/>
+        </w:rPr>
+      </w:pPr>
+      <w:r>
+        <w:rPr>
+          <w:sz w:val="23"/>
+          <w:szCs w:val="23"/>
+          <w:lang w:val="fr-CA"/>
+        </w:rPr>
+        <w:t xml:space="preserve">Un gestionnaire de comptes avec </w:t>
+      </w:r>
+      <w:r>
+        <w:rPr>
+          <w:sz w:val="23"/>
+          <w:szCs w:val="23"/>
+          <w:lang w:val="fr-CA"/>
+        </w:rPr>
+        <w:t xml:space="preserve">un </w:t>
+      </w:r>
+      <w:proofErr w:type="spellStart"/>
+      <w:r>
+        <w:rPr>
+          <w:sz w:val="23"/>
+          <w:szCs w:val="23"/>
+          <w:lang w:val="fr-CA"/>
+        </w:rPr>
+        <w:t>priority_queue</w:t>
+      </w:r>
+      <w:proofErr w:type="spellEnd"/>
+      <w:r>
+        <w:rPr>
+          <w:sz w:val="23"/>
+          <w:szCs w:val="23"/>
+          <w:lang w:val="fr-CA"/>
+        </w:rPr>
+        <w:t xml:space="preserve"> comme conteneur</w:t>
+      </w:r>
+      <w:r>
+        <w:rPr>
+          <w:sz w:val="23"/>
+          <w:szCs w:val="23"/>
+          <w:lang w:val="fr-CA"/>
+        </w:rPr>
+        <w:t xml:space="preserve"> qui contiendra les comptes des utilisateurs</w:t>
+      </w:r>
+      <w:r>
+        <w:rPr>
+          <w:sz w:val="23"/>
+          <w:szCs w:val="23"/>
+          <w:lang w:val="fr-CA"/>
+        </w:rPr>
+        <w:t>. Avec ce conteneur, il sera possible d’aller chercher directement les plus grands comptes positifs et négatifs afin de les traiter au lieu d’</w:t>
+      </w:r>
+      <w:r>
+        <w:rPr>
+          <w:sz w:val="23"/>
+          <w:szCs w:val="23"/>
+          <w:lang w:val="fr-CA"/>
+        </w:rPr>
+        <w:t xml:space="preserve">avoir à </w:t>
+      </w:r>
+      <w:r>
+        <w:rPr>
+          <w:sz w:val="23"/>
+          <w:szCs w:val="23"/>
+          <w:lang w:val="fr-CA"/>
+        </w:rPr>
+        <w:t xml:space="preserve">itérer à travers la </w:t>
+      </w:r>
+      <w:proofErr w:type="spellStart"/>
+      <w:r>
+        <w:rPr>
+          <w:sz w:val="23"/>
+          <w:szCs w:val="23"/>
+          <w:lang w:val="fr-CA"/>
+        </w:rPr>
+        <w:t>map</w:t>
+      </w:r>
+      <w:proofErr w:type="spellEnd"/>
+      <w:r>
+        <w:rPr>
+          <w:sz w:val="23"/>
+          <w:szCs w:val="23"/>
+          <w:lang w:val="fr-CA"/>
+        </w:rPr>
+        <w:t>&lt;Utilisateur*, double&gt; pour trouver les min et les max.</w:t>
+      </w:r>
+      <w:r>
+        <w:rPr>
+          <w:sz w:val="23"/>
+          <w:szCs w:val="23"/>
+          <w:lang w:val="fr-CA"/>
+        </w:rPr>
+        <w:t xml:space="preserve"> Cependant, il faudra</w:t>
+      </w:r>
+      <w:bookmarkStart w:id="0" w:name="_GoBack"/>
+      <w:bookmarkEnd w:id="0"/>
+      <w:r>
+        <w:rPr>
+          <w:sz w:val="23"/>
+          <w:szCs w:val="23"/>
+          <w:lang w:val="fr-CA"/>
+        </w:rPr>
+        <w:t xml:space="preserve"> ajuster le fonctionnement du </w:t>
+      </w:r>
+      <w:proofErr w:type="spellStart"/>
+      <w:r>
+        <w:rPr>
+          <w:sz w:val="23"/>
+          <w:szCs w:val="23"/>
+          <w:lang w:val="fr-CA"/>
+        </w:rPr>
+        <w:t>gestionnaireUtilisateurs</w:t>
+      </w:r>
+      <w:proofErr w:type="spellEnd"/>
+      <w:r>
+        <w:rPr>
+          <w:sz w:val="23"/>
+          <w:szCs w:val="23"/>
+          <w:lang w:val="fr-CA"/>
+        </w:rPr>
+        <w:t xml:space="preserve"> (qui règle déjà les comptes) et de groupe (qui utilise </w:t>
+      </w:r>
+      <w:proofErr w:type="spellStart"/>
+      <w:r>
+        <w:rPr>
+          <w:sz w:val="23"/>
+          <w:szCs w:val="23"/>
+          <w:lang w:val="fr-CA"/>
+        </w:rPr>
+        <w:t>gestionnaireUtilisateurs</w:t>
+      </w:r>
+      <w:proofErr w:type="spellEnd"/>
+      <w:r>
+        <w:rPr>
+          <w:sz w:val="23"/>
+          <w:szCs w:val="23"/>
+          <w:lang w:val="fr-CA"/>
+        </w:rPr>
+        <w:t>) afin de bien pouvoir intégrer ce nouveau gestionnaire.</w:t>
+      </w:r>
+    </w:p>
+    <w:p>
+      <w:pPr>
+        <w:pStyle w:val="Default"/>
+        <w:rPr>
+          <w:sz w:val="23"/>
+          <w:szCs w:val="23"/>
+          <w:lang w:val="fr-CA"/>
+        </w:rPr>
       </w:pPr>
     </w:p>
     <w:p>
       <w:pPr>
         <w:pStyle w:val="Default"/>
-        <w:jc w:val="both"/>
         <w:rPr>
           <w:b/>
           <w:sz w:val="23"/>
@@ -25,7 +216,7 @@
           <w:szCs w:val="23"/>
           <w:lang w:val="fr-CA"/>
         </w:rPr>
-        <w:t>1.</w:t>
+        <w:t>2.</w:t>
       </w:r>
       <w:r>
         <w:rPr>
@@ -42,7 +233,27 @@
           <w:szCs w:val="23"/>
           <w:lang w:val="fr-CA"/>
         </w:rPr>
-        <w:t xml:space="preserve">Aurait-il été possible de créer un autre gestionnaire ? Si oui, lequel et quel type de conteneur conseilleriez-vous ? </w:t>
+        <w:t>Pourquoi est-ce que l’implémentation des classes génériques est dans .h et non pas séparée en .h et .</w:t>
+      </w:r>
+      <w:proofErr w:type="spellStart"/>
+      <w:r>
+        <w:rPr>
+          <w:b/>
+          <w:sz w:val="23"/>
+          <w:szCs w:val="23"/>
+          <w:lang w:val="fr-CA"/>
+        </w:rPr>
+        <w:t>cpp</w:t>
+      </w:r>
+      <w:proofErr w:type="spellEnd"/>
+      <w:r>
+        <w:rPr>
+          <w:b/>
+          <w:sz w:val="23"/>
+          <w:szCs w:val="23"/>
+          <w:lang w:val="fr-CA"/>
+        </w:rPr>
+        <w:t xml:space="preserve"> comme les classes normales ? </w:t>
       </w:r>
     </w:p>
     <w:p>
@@ -61,15 +272,79 @@
           <w:szCs w:val="23"/>
           <w:lang w:val="fr-CA"/>
         </w:rPr>
-        <w:t xml:space="preserve">Un gestionnaire de comptes avec </w:t>
-      </w:r>
-      <w:r>
-        <w:rPr>
-          <w:sz w:val="23"/>
-          <w:szCs w:val="23"/>
-          <w:lang w:val="fr-CA"/>
-        </w:rPr>
-        <w:t xml:space="preserve">un </w:t>
+        <w:t>Les implémentations et les déclarations des classes</w:t>
+      </w:r>
+      <w:r>
+        <w:rPr>
+          <w:sz w:val="23"/>
+          <w:szCs w:val="23"/>
+          <w:lang w:val="fr-CA"/>
+        </w:rPr>
+        <w:t xml:space="preserve"> génériques</w:t>
+      </w:r>
+      <w:r>
+        <w:rPr>
+          <w:sz w:val="23"/>
+          <w:szCs w:val="23"/>
+          <w:lang w:val="fr-CA"/>
+        </w:rPr>
+        <w:t xml:space="preserve"> sont toutes dans le .h car le compilateur doit retourner voir </w:t>
+      </w:r>
+      <w:r>
+        <w:rPr>
+          <w:sz w:val="23"/>
+          <w:szCs w:val="23"/>
+          <w:lang w:val="fr-CA"/>
+        </w:rPr>
+        <w:t xml:space="preserve">celles-ci </w:t>
+      </w:r>
+      <w:r>
+        <w:rPr>
+          <w:sz w:val="23"/>
+          <w:szCs w:val="23"/>
+          <w:lang w:val="fr-CA"/>
+        </w:rPr>
+        <w:t xml:space="preserve">à chaque fois que le programme compile même si </w:t>
+      </w:r>
+      <w:r>
+        <w:rPr>
+          <w:sz w:val="23"/>
+          <w:szCs w:val="23"/>
+          <w:lang w:val="fr-CA"/>
+        </w:rPr>
+        <w:t xml:space="preserve">elles sont </w:t>
+      </w:r>
+      <w:r>
+        <w:rPr>
+          <w:sz w:val="23"/>
+          <w:szCs w:val="23"/>
+          <w:lang w:val="fr-CA"/>
+        </w:rPr>
+        <w:t>inchangée</w:t>
+      </w:r>
+      <w:r>
+        <w:rPr>
+          <w:sz w:val="23"/>
+          <w:szCs w:val="23"/>
+          <w:lang w:val="fr-CA"/>
+        </w:rPr>
+        <w:t>s</w:t>
+      </w:r>
+      <w:r>
+        <w:rPr>
+          <w:sz w:val="23"/>
+          <w:szCs w:val="23"/>
+          <w:lang w:val="fr-CA"/>
+        </w:rPr>
+        <w:t xml:space="preserve">. Cela permet </w:t>
+      </w:r>
+      <w:r>
+        <w:rPr>
+          <w:sz w:val="23"/>
+          <w:szCs w:val="23"/>
+          <w:lang w:val="fr-CA"/>
+        </w:rPr>
+        <w:t xml:space="preserve">de créer des classes spécifiques aux types se trouvant dans le </w:t>
       </w:r>
       <w:proofErr w:type="spellStart"/>
       <w:r>
@@ -78,7 +353,7 @@
           <w:szCs w:val="23"/>
           <w:lang w:val="fr-CA"/>
         </w:rPr>
-        <w:t>priority_queue</w:t>
+        <w:t>template</w:t>
       </w:r>
       <w:proofErr w:type="spellEnd"/>
       <w:r>
@@ -87,57 +362,7 @@
           <w:szCs w:val="23"/>
           <w:lang w:val="fr-CA"/>
         </w:rPr>
-        <w:t xml:space="preserve"> comme conteneur</w:t>
-      </w:r>
-      <w:r>
-        <w:rPr>
-          <w:sz w:val="23"/>
-          <w:szCs w:val="23"/>
-          <w:lang w:val="fr-CA"/>
-        </w:rPr>
-        <w:t xml:space="preserve"> qui contiendra les comptes des utilisateurs</w:t>
-      </w:r>
-      <w:r>
-        <w:rPr>
-          <w:sz w:val="23"/>
-          <w:szCs w:val="23"/>
-          <w:lang w:val="fr-CA"/>
-        </w:rPr>
-        <w:t>. Avec ce conteneur, il sera possible d’aller chercher directement les plus grands comptes positifs et négatifs afin de les traiter au lieu d’</w:t>
-      </w:r>
-      <w:r>
-        <w:rPr>
-          <w:sz w:val="23"/>
-          <w:szCs w:val="23"/>
-          <w:lang w:val="fr-CA"/>
-        </w:rPr>
-        <w:t xml:space="preserve">avoir à </w:t>
-      </w:r>
-      <w:r>
-        <w:rPr>
-          <w:sz w:val="23"/>
-          <w:szCs w:val="23"/>
-          <w:lang w:val="fr-CA"/>
-        </w:rPr>
-        <w:t xml:space="preserve">itérer à travers la </w:t>
-      </w:r>
-      <w:proofErr w:type="spellStart"/>
-      <w:r>
-        <w:rPr>
-          <w:sz w:val="23"/>
-          <w:szCs w:val="23"/>
-          <w:lang w:val="fr-CA"/>
-        </w:rPr>
-        <w:t>map</w:t>
-      </w:r>
-      <w:proofErr w:type="spellEnd"/>
-      <w:r>
-        <w:rPr>
-          <w:sz w:val="23"/>
-          <w:szCs w:val="23"/>
-          <w:lang w:val="fr-CA"/>
-        </w:rPr>
-        <w:t>&lt;Utilisateur*, double&gt; pour trouver les min et les max.</w:t>
+        <w:t>.</w:t>
       </w:r>
     </w:p>
     <w:p>
@@ -152,7 +377,6 @@
     </w:p>
     <w:p>
       <w:pPr>
-        <w:pStyle w:val="Default"/>
         <w:rPr>
           <w:b/>
           <w:sz w:val="23"/>
@@ -167,7 +391,7 @@
           <w:szCs w:val="23"/>
           <w:lang w:val="fr-CA"/>
         </w:rPr>
-        <w:t>2.</w:t>
+        <w:t>3.</w:t>
       </w:r>
       <w:r>
         <w:rPr>
@@ -184,34 +408,22 @@
           <w:szCs w:val="23"/>
           <w:lang w:val="fr-CA"/>
         </w:rPr>
-        <w:t>Pourquoi est-ce que l’implémentation des classes génériques est dans .h et non pas séparée en .h et .</w:t>
-      </w:r>
-      <w:proofErr w:type="spellStart"/>
-      <w:r>
-        <w:rPr>
-          <w:b/>
-          <w:sz w:val="23"/>
-          <w:szCs w:val="23"/>
-          <w:lang w:val="fr-CA"/>
-        </w:rPr>
-        <w:t>cpp</w:t>
-      </w:r>
-      <w:proofErr w:type="spellEnd"/>
-      <w:r>
-        <w:rPr>
-          <w:b/>
-          <w:sz w:val="23"/>
-          <w:szCs w:val="23"/>
-          <w:lang w:val="fr-CA"/>
-        </w:rPr>
-        <w:t xml:space="preserve"> comme les classes normales ? </w:t>
+        <w:t xml:space="preserve">Donner le diagramme </w:t>
+      </w:r>
+      <w:r>
+        <w:rPr>
+          <w:b/>
+          <w:sz w:val="23"/>
+          <w:szCs w:val="23"/>
+          <w:lang w:val="fr-CA"/>
+        </w:rPr>
+        <w:t>des classes dans le fichier PDF</w:t>
       </w:r>
     </w:p>
     <w:p>
       <w:pPr>
-        <w:pStyle w:val="Default"/>
-        <w:jc w:val="both"/>
-        <w:rPr>
+        <w:rPr>
+          <w:b/>
           <w:sz w:val="23"/>
           <w:szCs w:val="23"/>
           <w:lang w:val="fr-CA"/>
@@ -219,113 +431,13 @@
       </w:pPr>
       <w:r>
         <w:rPr>
-          <w:sz w:val="23"/>
-          <w:szCs w:val="23"/>
-          <w:lang w:val="fr-CA"/>
-        </w:rPr>
-        <w:t xml:space="preserve">Les implémentations et les déclarations des classes sont toutes dans le .h car le compilateur doit retourner voir l’implémentation à chaque fois que le programme compile même si l’implémentation est inchangée. Cela permet </w:t>
-      </w:r>
-      <w:r>
-        <w:rPr>
-          <w:sz w:val="23"/>
-          <w:szCs w:val="23"/>
-          <w:lang w:val="fr-CA"/>
-        </w:rPr>
-        <w:t>d’adapter l’implémentation de la classe générique en fonction des types qui lui sont donnés.</w:t>
-      </w:r>
-    </w:p>
-    <w:p>
-      <w:pPr>
-        <w:pStyle w:val="Default"/>
-        <w:rPr>
-          <w:sz w:val="23"/>
-          <w:szCs w:val="23"/>
-          <w:lang w:val="fr-CA"/>
-        </w:rPr>
-      </w:pPr>
-    </w:p>
-    <w:p>
-      <w:pPr>
-        <w:rPr>
-          <w:b/>
-          <w:sz w:val="23"/>
-          <w:szCs w:val="23"/>
-          <w:lang w:val="fr-CA"/>
-        </w:rPr>
-      </w:pPr>
-      <w:r>
-        <w:rPr>
-          <w:b/>
-          <w:sz w:val="23"/>
-          <w:szCs w:val="23"/>
-          <w:lang w:val="fr-CA"/>
-        </w:rPr>
-        <w:t>3.</w:t>
-      </w:r>
-      <w:r>
-        <w:rPr>
-          <w:sz w:val="23"/>
-          <w:szCs w:val="23"/>
-          <w:lang w:val="fr-CA"/>
-        </w:rPr>
-        <w:t xml:space="preserve"> </w:t>
-      </w:r>
-      <w:r>
-        <w:rPr>
-          <w:b/>
-          <w:sz w:val="23"/>
-          <w:szCs w:val="23"/>
-          <w:lang w:val="fr-CA"/>
-        </w:rPr>
-        <w:t xml:space="preserve">Donner le diagramme </w:t>
-      </w:r>
-      <w:r>
-        <w:rPr>
-          <w:b/>
-          <w:sz w:val="23"/>
-          <w:szCs w:val="23"/>
-          <w:lang w:val="fr-CA"/>
-        </w:rPr>
-        <w:t>des classes dans le fichier PDF</w:t>
-      </w:r>
-    </w:p>
-    <w:p>
-      <w:pPr>
-        <w:rPr>
-          <w:sz w:val="23"/>
-          <w:szCs w:val="23"/>
-          <w:lang w:val="fr-CA"/>
-        </w:rPr>
-      </w:pPr>
-      <w:r>
-        <w:rPr>
-          <w:b/>
-          <w:sz w:val="23"/>
-          <w:szCs w:val="23"/>
-          <w:lang w:val="fr-CA"/>
-        </w:rPr>
-        <w:t xml:space="preserve">**Voir le fichier PDF </w:t>
-      </w:r>
-      <w:r>
-        <w:rPr>
-          <w:b/>
-          <w:sz w:val="23"/>
-          <w:szCs w:val="23"/>
-          <w:lang w:val="fr-CA"/>
-        </w:rPr>
-        <w:t>“Diagramme de classe”</w:t>
-      </w:r>
-      <w:r>
-        <w:rPr>
-          <w:b/>
-          <w:sz w:val="23"/>
-          <w:szCs w:val="23"/>
-          <w:lang w:val="fr-CA"/>
-        </w:rPr>
-        <w:t>**</w:t>
-      </w:r>
-      <w:bookmarkStart w:id="0" w:name="_GoBack"/>
-      <w:bookmarkEnd w:id="0"/>
+          <w:b/>
+          <w:sz w:val="23"/>
+          <w:szCs w:val="23"/>
+          <w:lang w:val="fr-CA"/>
+        </w:rPr>
+        <w:t>**Voir plus bas**</w:t>
+      </w:r>
     </w:p>
     <w:sectPr>
       <w:pgSz w:w="12240" w:h="15840"/>

</xml_diff>